<commit_message>
Fix báo cáo Angular JS, Vue JS
</commit_message>
<xml_diff>
--- a/report demo/J - Vue JS.docx
+++ b/report demo/J - Vue JS.docx
@@ -489,8 +489,6 @@
         </w:rPr>
         <w:t xml:space="preserve"> </w:t>
       </w:r>
-      <w:bookmarkStart w:id="0" w:name="_GoBack"/>
-      <w:bookmarkEnd w:id="0"/>
       <w:r>
         <w:rPr>
           <w:rFonts w:cs="Times New Roman"/>
@@ -3371,12 +3369,12 @@
       <w:pPr>
         <w:pStyle w:val="Heading1"/>
       </w:pPr>
-      <w:bookmarkStart w:id="1" w:name="_Toc23853306"/>
+      <w:bookmarkStart w:id="0" w:name="_Toc23853306"/>
       <w:r>
         <w:lastRenderedPageBreak/>
         <w:t>BÁO CÁO TÌM HIỂU VỀ VUE JS</w:t>
       </w:r>
-      <w:bookmarkEnd w:id="1"/>
+      <w:bookmarkEnd w:id="0"/>
     </w:p>
     <w:p>
       <w:pPr>
@@ -3392,7 +3390,7 @@
           <w:sz w:val="32"/>
         </w:rPr>
       </w:pPr>
-      <w:bookmarkStart w:id="2" w:name="_Toc23853307"/>
+      <w:bookmarkStart w:id="1" w:name="_Toc23853307"/>
       <w:r>
         <w:rPr>
           <w:b/>
@@ -3400,26 +3398,14 @@
         </w:rPr>
         <w:t>Giới thiệu</w:t>
       </w:r>
-      <w:bookmarkEnd w:id="2"/>
+      <w:bookmarkEnd w:id="1"/>
     </w:p>
     <w:p>
       <w:pPr>
         <w:pStyle w:val="ListParagraph"/>
       </w:pPr>
       <w:r>
-        <w:t xml:space="preserve">Vue.js là một framework của Javascript, là một </w:t>
-      </w:r>
-      <w:r>
-        <w:t>Progressive framework</w:t>
-      </w:r>
-      <w:r>
-        <w:t xml:space="preserve"> dùng để xây dựng giao diện người dùng. Đối với </w:t>
-      </w:r>
-      <w:r>
-        <w:t>Full-featured framework hay Monolithic framework cung cấp tất cả mọi thứ cần có để xây dựng app trong một framework duy nhất, thì progresive framework lại chia thành các thành phần nhỏ khác nhau, và ta có thể dần dần lựa chọn các thành phần tham gia vào sao cho phù hợp.</w:t>
-      </w:r>
-      <w:r>
-        <w:t xml:space="preserve"> Phần lõi của Vue.js tập trung chủ yếu vào phần view.</w:t>
+        <w:t>Vue.js là một framework của Javascript, dùng để xây dựng giao diện người dùng. Phần lõi của Vue.js tập trung chủ yếu vào phần view.</w:t>
       </w:r>
     </w:p>
     <w:p>
@@ -3436,7 +3422,7 @@
           <w:sz w:val="32"/>
         </w:rPr>
       </w:pPr>
-      <w:bookmarkStart w:id="3" w:name="_Toc23853308"/>
+      <w:bookmarkStart w:id="2" w:name="_Toc23853308"/>
       <w:r>
         <w:rPr>
           <w:b/>
@@ -3444,14 +3430,20 @@
         </w:rPr>
         <w:t>Cài đặt để sử dụng</w:t>
       </w:r>
-      <w:bookmarkEnd w:id="3"/>
+      <w:bookmarkEnd w:id="2"/>
     </w:p>
     <w:p>
       <w:pPr>
         <w:pStyle w:val="ListParagraph"/>
       </w:pPr>
       <w:r>
-        <w:t>Để sử dụng được vue js thì trước hết chúng ta phải cài đặt. Có 4 cách cài đặt là chủ yếu:</w:t>
+        <w:t>Để sử dụng được vue js thì trước hế</w:t>
+      </w:r>
+      <w:r>
+        <w:t xml:space="preserve">t </w:t>
+      </w:r>
+      <w:r>
+        <w:t>phải cài đặt. Có 4 cách cài đặt là chủ yếu:</w:t>
       </w:r>
     </w:p>
     <w:p>
@@ -3528,38 +3520,25 @@
         <w:pStyle w:val="Caption"/>
         <w:jc w:val="center"/>
       </w:pPr>
-      <w:bookmarkStart w:id="4" w:name="_Toc23853280"/>
+      <w:bookmarkStart w:id="3" w:name="_Toc23853280"/>
       <w:r>
         <w:t xml:space="preserve">Hình </w:t>
       </w:r>
-      <w:r>
-        <w:fldChar w:fldCharType="begin"/>
-      </w:r>
-      <w:r>
-        <w:instrText xml:space="preserve"> SEQ Hình \* ARABIC </w:instrText>
-      </w:r>
-      <w:r>
-        <w:fldChar w:fldCharType="separate"/>
-      </w:r>
-      <w:r>
-        <w:rPr>
-          <w:noProof/>
-        </w:rPr>
-        <w:t>1</w:t>
-      </w:r>
-      <w:r>
-        <w:rPr>
-          <w:noProof/>
-        </w:rPr>
-        <w:fldChar w:fldCharType="end"/>
-      </w:r>
+      <w:fldSimple w:instr=" SEQ Hình \* ARABIC ">
+        <w:r>
+          <w:rPr>
+            <w:noProof/>
+          </w:rPr>
+          <w:t>1</w:t>
+        </w:r>
+      </w:fldSimple>
       <w:r>
         <w:t xml:space="preserve">. </w:t>
       </w:r>
       <w:r>
         <w:t>Trang download vue.js</w:t>
       </w:r>
-      <w:bookmarkEnd w:id="4"/>
+      <w:bookmarkEnd w:id="3"/>
     </w:p>
     <w:p>
       <w:pPr>
@@ -3635,87 +3614,79 @@
         <w:pStyle w:val="Caption"/>
         <w:jc w:val="center"/>
       </w:pPr>
-      <w:bookmarkStart w:id="5" w:name="_Toc23853281"/>
+      <w:bookmarkStart w:id="4" w:name="_Toc23853281"/>
       <w:r>
         <w:t xml:space="preserve">Hình </w:t>
       </w:r>
-      <w:r>
-        <w:fldChar w:fldCharType="begin"/>
-      </w:r>
-      <w:r>
-        <w:instrText xml:space="preserve"> SEQ Hình \* ARAB</w:instrText>
-      </w:r>
-      <w:r>
-        <w:instrText xml:space="preserve">IC </w:instrText>
-      </w:r>
-      <w:r>
-        <w:fldChar w:fldCharType="separate"/>
-      </w:r>
-      <w:r>
-        <w:rPr>
-          <w:noProof/>
-        </w:rPr>
-        <w:t>2</w:t>
-      </w:r>
-      <w:r>
-        <w:rPr>
-          <w:noProof/>
-        </w:rPr>
-        <w:fldChar w:fldCharType="end"/>
-      </w:r>
+      <w:fldSimple w:instr=" SEQ Hình \* ARABIC ">
+        <w:r>
+          <w:rPr>
+            <w:noProof/>
+          </w:rPr>
+          <w:t>2</w:t>
+        </w:r>
+      </w:fldSimple>
       <w:r>
         <w:t xml:space="preserve">. </w:t>
       </w:r>
       <w:r>
         <w:t>Cài đặt bằng cdn.</w:t>
       </w:r>
+      <w:bookmarkEnd w:id="4"/>
+    </w:p>
+    <w:p>
+      <w:pPr>
+        <w:pStyle w:val="ListParagraph"/>
+      </w:pPr>
+      <w:r>
+        <w:t>C</w:t>
+      </w:r>
+      <w:r>
+        <w:t xml:space="preserve">ó thể xem được thêm các mã nguồn của package trên npm tại: </w:t>
+      </w:r>
+      <w:hyperlink r:id="rId13" w:history="1">
+        <w:r>
+          <w:rPr>
+            <w:rStyle w:val="Hyperlink"/>
+          </w:rPr>
+          <w:t>https://cdn.jsdelivr.net/npm/vue/</w:t>
+        </w:r>
+      </w:hyperlink>
+    </w:p>
+    <w:p>
+      <w:pPr>
+        <w:pStyle w:val="ListParagraph"/>
+        <w:rPr>
+          <w:b/>
+        </w:rPr>
+      </w:pPr>
+      <w:r>
+        <w:rPr>
+          <w:b/>
+        </w:rPr>
+        <w:t xml:space="preserve">Cách 3: </w:t>
+      </w:r>
+      <w:r>
+        <w:t xml:space="preserve">Cài đặt vue js bằng </w:t>
+      </w:r>
+      <w:r>
+        <w:rPr>
+          <w:b/>
+        </w:rPr>
+        <w:t>NPM</w:t>
+      </w:r>
+    </w:p>
+    <w:p>
+      <w:pPr>
+        <w:pStyle w:val="ListParagraph"/>
+      </w:pPr>
+      <w:r>
+        <w:t>N</w:t>
+      </w:r>
+      <w:bookmarkStart w:id="5" w:name="_GoBack"/>
       <w:bookmarkEnd w:id="5"/>
-    </w:p>
-    <w:p>
-      <w:pPr>
-        <w:pStyle w:val="ListParagraph"/>
-      </w:pPr>
-      <w:r>
-        <w:t xml:space="preserve">Ta có thể xem được thêm các mã nguồn của package trên npm tại: </w:t>
-      </w:r>
-      <w:hyperlink r:id="rId13" w:history="1">
-        <w:r>
-          <w:rPr>
-            <w:rStyle w:val="Hyperlink"/>
-          </w:rPr>
-          <w:t>https://cdn.jsdelivr.net/npm/vue/</w:t>
-        </w:r>
-      </w:hyperlink>
-    </w:p>
-    <w:p>
-      <w:pPr>
-        <w:pStyle w:val="ListParagraph"/>
-        <w:rPr>
-          <w:b/>
-        </w:rPr>
-      </w:pPr>
-      <w:r>
-        <w:rPr>
-          <w:b/>
-        </w:rPr>
-        <w:t xml:space="preserve">Cách 3: </w:t>
-      </w:r>
-      <w:r>
-        <w:t xml:space="preserve">Cài đặt vue js bằng </w:t>
-      </w:r>
-      <w:r>
-        <w:rPr>
-          <w:b/>
-        </w:rPr>
-        <w:t>NPM</w:t>
-      </w:r>
-    </w:p>
-    <w:p>
-      <w:pPr>
-        <w:pStyle w:val="ListParagraph"/>
-      </w:pPr>
-      <w:r>
-        <w:t>Ta nên sử dụng npm để dụng khi muốn xây dụng một ứng dụng lớn với Vue.</w:t>
+      <w:r>
+        <w:t>ên sử dụng npm để dụng khi muốn xây dụng một ứng dụng lớn với Vue.</w:t>
       </w:r>
     </w:p>
     <w:p>
@@ -3727,7 +3698,6 @@
         <w:rPr>
           <w:noProof/>
         </w:rPr>
-        <w:lastRenderedPageBreak/>
         <w:drawing>
           <wp:inline distT="0" distB="0" distL="0" distR="0" wp14:anchorId="600F2376" wp14:editId="3FD05B6E">
             <wp:extent cx="2028825" cy="923925"/>
@@ -3774,27 +3744,14 @@
       <w:r>
         <w:t xml:space="preserve">Hình </w:t>
       </w:r>
-      <w:r>
-        <w:fldChar w:fldCharType="begin"/>
-      </w:r>
-      <w:r>
-        <w:instrText xml:space="preserve"> SEQ Hình \* ARABIC </w:instrText>
-      </w:r>
-      <w:r>
-        <w:fldChar w:fldCharType="separate"/>
-      </w:r>
-      <w:r>
-        <w:rPr>
-          <w:noProof/>
-        </w:rPr>
-        <w:t>3</w:t>
-      </w:r>
-      <w:r>
-        <w:rPr>
-          <w:noProof/>
-        </w:rPr>
-        <w:fldChar w:fldCharType="end"/>
-      </w:r>
+      <w:fldSimple w:instr=" SEQ Hình \* ARABIC ">
+        <w:r>
+          <w:rPr>
+            <w:noProof/>
+          </w:rPr>
+          <w:t>3</w:t>
+        </w:r>
+      </w:fldSimple>
       <w:r>
         <w:t xml:space="preserve">. </w:t>
       </w:r>
@@ -3828,6 +3785,7 @@
         <w:pStyle w:val="ListParagraph"/>
       </w:pPr>
       <w:r>
+        <w:lastRenderedPageBreak/>
         <w:t>Các công cụ dòng lệnh (CLI – Command Line Interface) hiện là những tính năng không thể thiếu cho một framework, nó giúp xây dựng các template một cách nhanh chóng.</w:t>
       </w:r>
     </w:p>
@@ -3936,27 +3894,14 @@
       <w:r>
         <w:t xml:space="preserve">Hình </w:t>
       </w:r>
-      <w:r>
-        <w:fldChar w:fldCharType="begin"/>
-      </w:r>
-      <w:r>
-        <w:instrText xml:space="preserve"> SEQ Hình \* ARABIC </w:instrText>
-      </w:r>
-      <w:r>
-        <w:fldChar w:fldCharType="separate"/>
-      </w:r>
-      <w:r>
-        <w:rPr>
-          <w:noProof/>
-        </w:rPr>
-        <w:t>4</w:t>
-      </w:r>
-      <w:r>
-        <w:rPr>
-          <w:noProof/>
-        </w:rPr>
-        <w:fldChar w:fldCharType="end"/>
-      </w:r>
+      <w:fldSimple w:instr=" SEQ Hình \* ARABIC ">
+        <w:r>
+          <w:rPr>
+            <w:noProof/>
+          </w:rPr>
+          <w:t>4</w:t>
+        </w:r>
+      </w:fldSimple>
       <w:r>
         <w:t xml:space="preserve">. </w:t>
       </w:r>
@@ -4030,27 +3975,14 @@
       <w:r>
         <w:t xml:space="preserve">Hình </w:t>
       </w:r>
-      <w:r>
-        <w:fldChar w:fldCharType="begin"/>
-      </w:r>
-      <w:r>
-        <w:instrText xml:space="preserve"> SEQ Hình \* ARABIC </w:instrText>
-      </w:r>
-      <w:r>
-        <w:fldChar w:fldCharType="separate"/>
-      </w:r>
-      <w:r>
-        <w:rPr>
-          <w:noProof/>
-        </w:rPr>
-        <w:t>5</w:t>
-      </w:r>
-      <w:r>
-        <w:rPr>
-          <w:noProof/>
-        </w:rPr>
-        <w:fldChar w:fldCharType="end"/>
-      </w:r>
+      <w:fldSimple w:instr=" SEQ Hình \* ARABIC ">
+        <w:r>
+          <w:rPr>
+            <w:noProof/>
+          </w:rPr>
+          <w:t>5</w:t>
+        </w:r>
+      </w:fldSimple>
       <w:r>
         <w:t xml:space="preserve">. </w:t>
       </w:r>
@@ -4138,27 +4070,14 @@
       <w:r>
         <w:t xml:space="preserve">Hình </w:t>
       </w:r>
-      <w:r>
-        <w:fldChar w:fldCharType="begin"/>
-      </w:r>
-      <w:r>
-        <w:instrText xml:space="preserve"> SEQ Hình \* ARABIC </w:instrText>
-      </w:r>
-      <w:r>
-        <w:fldChar w:fldCharType="separate"/>
-      </w:r>
-      <w:r>
-        <w:rPr>
-          <w:noProof/>
-        </w:rPr>
-        <w:t>6</w:t>
-      </w:r>
-      <w:r>
-        <w:rPr>
-          <w:noProof/>
-        </w:rPr>
-        <w:fldChar w:fldCharType="end"/>
-      </w:r>
+      <w:fldSimple w:instr=" SEQ Hình \* ARABIC ">
+        <w:r>
+          <w:rPr>
+            <w:noProof/>
+          </w:rPr>
+          <w:t>6</w:t>
+        </w:r>
+      </w:fldSimple>
       <w:r>
         <w:t xml:space="preserve">. </w:t>
       </w:r>
@@ -4238,27 +4157,14 @@
       <w:r>
         <w:t xml:space="preserve">Hình </w:t>
       </w:r>
-      <w:r>
-        <w:fldChar w:fldCharType="begin"/>
-      </w:r>
-      <w:r>
-        <w:instrText xml:space="preserve"> SEQ Hình \* ARABIC </w:instrText>
-      </w:r>
-      <w:r>
-        <w:fldChar w:fldCharType="separate"/>
-      </w:r>
-      <w:r>
-        <w:rPr>
-          <w:noProof/>
-        </w:rPr>
-        <w:t>7</w:t>
-      </w:r>
-      <w:r>
-        <w:rPr>
-          <w:noProof/>
-        </w:rPr>
-        <w:fldChar w:fldCharType="end"/>
-      </w:r>
+      <w:fldSimple w:instr=" SEQ Hình \* ARABIC ">
+        <w:r>
+          <w:rPr>
+            <w:noProof/>
+          </w:rPr>
+          <w:t>7</w:t>
+        </w:r>
+      </w:fldSimple>
       <w:r>
         <w:t xml:space="preserve">. </w:t>
       </w:r>
@@ -4345,27 +4251,14 @@
       <w:r>
         <w:t xml:space="preserve">Hình </w:t>
       </w:r>
-      <w:r>
-        <w:fldChar w:fldCharType="begin"/>
-      </w:r>
-      <w:r>
-        <w:instrText xml:space="preserve"> SEQ Hình \* ARABIC </w:instrText>
-      </w:r>
-      <w:r>
-        <w:fldChar w:fldCharType="separate"/>
-      </w:r>
-      <w:r>
-        <w:rPr>
-          <w:noProof/>
-        </w:rPr>
-        <w:t>8</w:t>
-      </w:r>
-      <w:r>
-        <w:rPr>
-          <w:noProof/>
-        </w:rPr>
-        <w:fldChar w:fldCharType="end"/>
-      </w:r>
+      <w:fldSimple w:instr=" SEQ Hình \* ARABIC ">
+        <w:r>
+          <w:rPr>
+            <w:noProof/>
+          </w:rPr>
+          <w:t>8</w:t>
+        </w:r>
+      </w:fldSimple>
       <w:r>
         <w:t xml:space="preserve">. </w:t>
       </w:r>
@@ -4483,27 +4376,14 @@
       <w:r>
         <w:t xml:space="preserve">Hình </w:t>
       </w:r>
-      <w:r>
-        <w:fldChar w:fldCharType="begin"/>
-      </w:r>
-      <w:r>
-        <w:instrText xml:space="preserve"> SEQ Hình \* ARABIC </w:instrText>
-      </w:r>
-      <w:r>
-        <w:fldChar w:fldCharType="separate"/>
-      </w:r>
-      <w:r>
-        <w:rPr>
-          <w:noProof/>
-        </w:rPr>
-        <w:t>9</w:t>
-      </w:r>
-      <w:r>
-        <w:rPr>
-          <w:noProof/>
-        </w:rPr>
-        <w:fldChar w:fldCharType="end"/>
-      </w:r>
+      <w:fldSimple w:instr=" SEQ Hình \* ARABIC ">
+        <w:r>
+          <w:rPr>
+            <w:noProof/>
+          </w:rPr>
+          <w:t>9</w:t>
+        </w:r>
+      </w:fldSimple>
       <w:r>
         <w:t xml:space="preserve">. </w:t>
       </w:r>
@@ -4575,27 +4455,14 @@
       <w:r>
         <w:t xml:space="preserve">Hình </w:t>
       </w:r>
-      <w:r>
-        <w:fldChar w:fldCharType="begin"/>
-      </w:r>
-      <w:r>
-        <w:instrText xml:space="preserve"> SEQ Hình \* ARABIC </w:instrText>
-      </w:r>
-      <w:r>
-        <w:fldChar w:fldCharType="separate"/>
-      </w:r>
-      <w:r>
-        <w:rPr>
-          <w:noProof/>
-        </w:rPr>
-        <w:t>10</w:t>
-      </w:r>
-      <w:r>
-        <w:rPr>
-          <w:noProof/>
-        </w:rPr>
-        <w:fldChar w:fldCharType="end"/>
-      </w:r>
+      <w:fldSimple w:instr=" SEQ Hình \* ARABIC ">
+        <w:r>
+          <w:rPr>
+            <w:noProof/>
+          </w:rPr>
+          <w:t>10</w:t>
+        </w:r>
+      </w:fldSimple>
       <w:r>
         <w:t xml:space="preserve">. </w:t>
       </w:r>
@@ -4718,7 +4585,13 @@
         <w:pStyle w:val="ListParagraph"/>
       </w:pPr>
       <w:r>
-        <w:t>Lõi của Vue.js là một hệ thống cho phép chúng ta render dữ liệu đến DOM bằng cú pháp template rõ ràng, đơn giản:</w:t>
+        <w:t>Lõi của Vue.js là một hệ thố</w:t>
+      </w:r>
+      <w:r>
+        <w:t>ng cho phép</w:t>
+      </w:r>
+      <w:r>
+        <w:t xml:space="preserve"> render dữ liệu đến DOM bằng cú pháp template rõ ràng, đơn giản:</w:t>
       </w:r>
     </w:p>
     <w:p>
@@ -4776,27 +4649,14 @@
       <w:r>
         <w:t xml:space="preserve">Hình </w:t>
       </w:r>
-      <w:r>
-        <w:fldChar w:fldCharType="begin"/>
-      </w:r>
-      <w:r>
-        <w:instrText xml:space="preserve"> SEQ Hình \* ARABIC </w:instrText>
-      </w:r>
-      <w:r>
-        <w:fldChar w:fldCharType="separate"/>
-      </w:r>
-      <w:r>
-        <w:rPr>
-          <w:noProof/>
-        </w:rPr>
-        <w:t>11</w:t>
-      </w:r>
-      <w:r>
-        <w:rPr>
-          <w:noProof/>
-        </w:rPr>
-        <w:fldChar w:fldCharType="end"/>
-      </w:r>
+      <w:fldSimple w:instr=" SEQ Hình \* ARABIC ">
+        <w:r>
+          <w:rPr>
+            <w:noProof/>
+          </w:rPr>
+          <w:t>11</w:t>
+        </w:r>
+      </w:fldSimple>
       <w:r>
         <w:t xml:space="preserve">. </w:t>
       </w:r>
@@ -4810,7 +4670,13 @@
         <w:pStyle w:val="ListParagraph"/>
       </w:pPr>
       <w:r>
-        <w:t>Dữ liệu của các DOM được liên kết với nhau. Khi ta sử</w:t>
+        <w:t>Dữ liệu của các DOM được liên kết vớ</w:t>
+      </w:r>
+      <w:r>
+        <w:t xml:space="preserve">i nhau. Khi </w:t>
+      </w:r>
+      <w:r>
+        <w:t>sử</w:t>
       </w:r>
       <w:r>
         <w:t>a app.message=”hello world 12345”trong console thì lập tức chuỗi sẽ chuyển sang thành “hello world 12345”</w:t>
@@ -4826,7 +4692,13 @@
         <w:pStyle w:val="ListParagraph"/>
       </w:pPr>
       <w:r>
-        <w:t>Ngoài việc quản lí và chỉnh sửa văn bản, chúng ta cũng có thể bind (ràng buộc) các thuộc tính của phần tử web, như sau:</w:t>
+        <w:t>Ngoài việc quản lí và chỉnh sửa văn bả</w:t>
+      </w:r>
+      <w:r>
+        <w:t xml:space="preserve">n, </w:t>
+      </w:r>
+      <w:r>
+        <w:t>cũng có thể bind (ràng buộc) các thuộc tính của phần tử web, như sau:</w:t>
       </w:r>
     </w:p>
     <w:p>
@@ -4884,27 +4756,14 @@
       <w:r>
         <w:t xml:space="preserve">Hình </w:t>
       </w:r>
-      <w:r>
-        <w:fldChar w:fldCharType="begin"/>
-      </w:r>
-      <w:r>
-        <w:instrText xml:space="preserve"> SEQ Hình \* ARABIC </w:instrText>
-      </w:r>
-      <w:r>
-        <w:fldChar w:fldCharType="separate"/>
-      </w:r>
-      <w:r>
-        <w:rPr>
-          <w:noProof/>
-        </w:rPr>
-        <w:t>12</w:t>
-      </w:r>
-      <w:r>
-        <w:rPr>
-          <w:noProof/>
-        </w:rPr>
-        <w:fldChar w:fldCharType="end"/>
-      </w:r>
+      <w:fldSimple w:instr=" SEQ Hình \* ARABIC ">
+        <w:r>
+          <w:rPr>
+            <w:noProof/>
+          </w:rPr>
+          <w:t>12</w:t>
+        </w:r>
+      </w:fldSimple>
       <w:r>
         <w:t xml:space="preserve">. </w:t>
       </w:r>
@@ -5013,27 +4872,14 @@
       <w:r>
         <w:t xml:space="preserve">Hình </w:t>
       </w:r>
-      <w:r>
-        <w:fldChar w:fldCharType="begin"/>
-      </w:r>
-      <w:r>
-        <w:instrText xml:space="preserve"> SEQ Hình \* ARABIC </w:instrText>
-      </w:r>
-      <w:r>
-        <w:fldChar w:fldCharType="separate"/>
-      </w:r>
-      <w:r>
-        <w:rPr>
-          <w:noProof/>
-        </w:rPr>
-        <w:t>13</w:t>
-      </w:r>
-      <w:r>
-        <w:rPr>
-          <w:noProof/>
-        </w:rPr>
-        <w:fldChar w:fldCharType="end"/>
-      </w:r>
+      <w:fldSimple w:instr=" SEQ Hình \* ARABIC ">
+        <w:r>
+          <w:rPr>
+            <w:noProof/>
+          </w:rPr>
+          <w:t>13</w:t>
+        </w:r>
+      </w:fldSimple>
       <w:r>
         <w:t xml:space="preserve">. </w:t>
       </w:r>
@@ -5047,7 +4893,10 @@
         <w:pStyle w:val="ListParagraph"/>
       </w:pPr>
       <w:r>
-        <w:t>Ta thấy dòng chữ “</w:t>
+        <w:t>D</w:t>
+      </w:r>
+      <w:r>
+        <w:t>òng chữ “</w:t>
       </w:r>
       <w:r>
         <w:t>Now you see me</w:t>
@@ -5064,7 +4913,13 @@
         <w:pStyle w:val="ListParagraph"/>
       </w:pPr>
       <w:r>
-        <w:t>Ngoài v-bind hay v-if thì chúng ta còn có thể v-for dùng để trình bày các giá trị dữ liệu từ một mả</w:t>
+        <w:t>Ng</w:t>
+      </w:r>
+      <w:r>
+        <w:t>oài v-bind hay v-if thì</w:t>
+      </w:r>
+      <w:r>
+        <w:t xml:space="preserve"> còn có thể v-for dùng để trình bày các giá trị dữ liệu từ một mả</w:t>
       </w:r>
       <w:r>
         <w:t>ng:</w:t>
@@ -5126,27 +4981,14 @@
       <w:r>
         <w:t xml:space="preserve">Hình </w:t>
       </w:r>
-      <w:r>
-        <w:fldChar w:fldCharType="begin"/>
-      </w:r>
-      <w:r>
-        <w:instrText xml:space="preserve"> SEQ Hình \* ARABIC </w:instrText>
-      </w:r>
-      <w:r>
-        <w:fldChar w:fldCharType="separate"/>
-      </w:r>
-      <w:r>
-        <w:rPr>
-          <w:noProof/>
-        </w:rPr>
-        <w:t>14</w:t>
-      </w:r>
-      <w:r>
-        <w:rPr>
-          <w:noProof/>
-        </w:rPr>
-        <w:fldChar w:fldCharType="end"/>
-      </w:r>
+      <w:fldSimple w:instr=" SEQ Hình \* ARABIC ">
+        <w:r>
+          <w:rPr>
+            <w:noProof/>
+          </w:rPr>
+          <w:t>14</w:t>
+        </w:r>
+      </w:fldSimple>
       <w:r>
         <w:t xml:space="preserve">. </w:t>
       </w:r>
@@ -5219,27 +5061,14 @@
       <w:r>
         <w:t xml:space="preserve">Hình </w:t>
       </w:r>
-      <w:r>
-        <w:fldChar w:fldCharType="begin"/>
-      </w:r>
-      <w:r>
-        <w:instrText xml:space="preserve"> SEQ Hình \* ARABIC </w:instrText>
-      </w:r>
-      <w:r>
-        <w:fldChar w:fldCharType="separate"/>
-      </w:r>
-      <w:r>
-        <w:rPr>
-          <w:noProof/>
-        </w:rPr>
-        <w:t>15</w:t>
-      </w:r>
-      <w:r>
-        <w:rPr>
-          <w:noProof/>
-        </w:rPr>
-        <w:fldChar w:fldCharType="end"/>
-      </w:r>
+      <w:fldSimple w:instr=" SEQ Hình \* ARABIC ">
+        <w:r>
+          <w:rPr>
+            <w:noProof/>
+          </w:rPr>
+          <w:t>15</w:t>
+        </w:r>
+      </w:fldSimple>
       <w:r>
         <w:t xml:space="preserve">. </w:t>
       </w:r>
@@ -5346,7 +5175,13 @@
         <w:pStyle w:val="ListParagraph"/>
       </w:pPr>
       <w:r>
-        <w:t xml:space="preserve">Để người dùng tương tác với ứng dụng, chúng ta có thể dùng directive </w:t>
+        <w:t>Để người dùng tương tác với ứng dụ</w:t>
+      </w:r>
+      <w:r>
+        <w:t xml:space="preserve">ng, </w:t>
+      </w:r>
+      <w:r>
+        <w:t xml:space="preserve">có thể dùng directive </w:t>
       </w:r>
       <w:r>
         <w:rPr>
@@ -5414,27 +5249,14 @@
       <w:r>
         <w:t xml:space="preserve">Hình </w:t>
       </w:r>
-      <w:r>
-        <w:fldChar w:fldCharType="begin"/>
-      </w:r>
-      <w:r>
-        <w:instrText xml:space="preserve"> SEQ Hình \* ARABIC </w:instrText>
-      </w:r>
-      <w:r>
-        <w:fldChar w:fldCharType="separate"/>
-      </w:r>
-      <w:r>
-        <w:rPr>
-          <w:noProof/>
-        </w:rPr>
-        <w:t>16</w:t>
-      </w:r>
-      <w:r>
-        <w:rPr>
-          <w:noProof/>
-        </w:rPr>
-        <w:fldChar w:fldCharType="end"/>
-      </w:r>
+      <w:fldSimple w:instr=" SEQ Hình \* ARABIC ">
+        <w:r>
+          <w:rPr>
+            <w:noProof/>
+          </w:rPr>
+          <w:t>16</w:t>
+        </w:r>
+      </w:fldSimple>
       <w:r>
         <w:t xml:space="preserve">. </w:t>
       </w:r>
@@ -5506,27 +5328,14 @@
       <w:r>
         <w:t xml:space="preserve">Hình </w:t>
       </w:r>
-      <w:r>
-        <w:fldChar w:fldCharType="begin"/>
-      </w:r>
-      <w:r>
-        <w:instrText xml:space="preserve"> SEQ Hình \* ARABIC </w:instrText>
-      </w:r>
-      <w:r>
-        <w:fldChar w:fldCharType="separate"/>
-      </w:r>
-      <w:r>
-        <w:rPr>
-          <w:noProof/>
-        </w:rPr>
-        <w:t>17</w:t>
-      </w:r>
-      <w:r>
-        <w:rPr>
-          <w:noProof/>
-        </w:rPr>
-        <w:fldChar w:fldCharType="end"/>
-      </w:r>
+      <w:fldSimple w:instr=" SEQ Hình \* ARABIC ">
+        <w:r>
+          <w:rPr>
+            <w:noProof/>
+          </w:rPr>
+          <w:t>17</w:t>
+        </w:r>
+      </w:fldSimple>
       <w:r>
         <w:t xml:space="preserve">. </w:t>
       </w:r>
@@ -5540,7 +5349,10 @@
         <w:ind w:left="720"/>
       </w:pPr>
       <w:r>
-        <w:t>Khi ta click vào button “Đảo ngược ….”  Thì chuỗi hiển thị sẽ đảo ngược lại.</w:t>
+        <w:t xml:space="preserve">Khi </w:t>
+      </w:r>
+      <w:r>
+        <w:t>click vào button “Đảo ngược ….”  Thì chuỗi hiển thị sẽ đảo ngược lại.</w:t>
       </w:r>
     </w:p>
     <w:p>
@@ -5598,27 +5410,14 @@
       <w:r>
         <w:t xml:space="preserve">Hình </w:t>
       </w:r>
-      <w:r>
-        <w:fldChar w:fldCharType="begin"/>
-      </w:r>
-      <w:r>
-        <w:instrText xml:space="preserve"> SEQ Hình \* ARABIC </w:instrText>
-      </w:r>
-      <w:r>
-        <w:fldChar w:fldCharType="separate"/>
-      </w:r>
-      <w:r>
-        <w:rPr>
-          <w:noProof/>
-        </w:rPr>
-        <w:t>18</w:t>
-      </w:r>
-      <w:r>
-        <w:rPr>
-          <w:noProof/>
-        </w:rPr>
-        <w:fldChar w:fldCharType="end"/>
-      </w:r>
+      <w:fldSimple w:instr=" SEQ Hình \* ARABIC ">
+        <w:r>
+          <w:rPr>
+            <w:noProof/>
+          </w:rPr>
+          <w:t>18</w:t>
+        </w:r>
+      </w:fldSimple>
       <w:r>
         <w:t xml:space="preserve">. </w:t>
       </w:r>
@@ -5700,27 +5499,14 @@
       <w:r>
         <w:t xml:space="preserve">Hình </w:t>
       </w:r>
-      <w:r>
-        <w:fldChar w:fldCharType="begin"/>
-      </w:r>
-      <w:r>
-        <w:instrText xml:space="preserve"> SEQ Hình \* ARABIC </w:instrText>
-      </w:r>
-      <w:r>
-        <w:fldChar w:fldCharType="separate"/>
-      </w:r>
-      <w:r>
-        <w:rPr>
-          <w:noProof/>
-        </w:rPr>
-        <w:t>19</w:t>
-      </w:r>
-      <w:r>
-        <w:rPr>
-          <w:noProof/>
-        </w:rPr>
-        <w:fldChar w:fldCharType="end"/>
-      </w:r>
+      <w:fldSimple w:instr=" SEQ Hình \* ARABIC ">
+        <w:r>
+          <w:rPr>
+            <w:noProof/>
+          </w:rPr>
+          <w:t>19</w:t>
+        </w:r>
+      </w:fldSimple>
       <w:r>
         <w:t xml:space="preserve">. </w:t>
       </w:r>
@@ -5790,27 +5576,14 @@
       <w:r>
         <w:t xml:space="preserve">Hình </w:t>
       </w:r>
-      <w:r>
-        <w:fldChar w:fldCharType="begin"/>
-      </w:r>
-      <w:r>
-        <w:instrText xml:space="preserve"> SEQ Hình \* ARABIC </w:instrText>
-      </w:r>
-      <w:r>
-        <w:fldChar w:fldCharType="separate"/>
-      </w:r>
-      <w:r>
-        <w:rPr>
-          <w:noProof/>
-        </w:rPr>
-        <w:t>20</w:t>
-      </w:r>
-      <w:r>
-        <w:rPr>
-          <w:noProof/>
-        </w:rPr>
-        <w:fldChar w:fldCharType="end"/>
-      </w:r>
+      <w:fldSimple w:instr=" SEQ Hình \* ARABIC ">
+        <w:r>
+          <w:rPr>
+            <w:noProof/>
+          </w:rPr>
+          <w:t>20</w:t>
+        </w:r>
+      </w:fldSimple>
       <w:r>
         <w:t xml:space="preserve">. </w:t>
       </w:r>
@@ -5822,7 +5595,10 @@
     <w:p>
       <w:r>
         <w:tab/>
-        <w:t>Chúng ta có thể chỉnh sửa thông điệp trong form input.</w:t>
+        <w:t>C</w:t>
+      </w:r>
+      <w:r>
+        <w:t>ó thể chỉnh sửa thông điệp trong form input.</w:t>
       </w:r>
     </w:p>
     <w:p>
@@ -5912,27 +5688,14 @@
       <w:r>
         <w:t xml:space="preserve">Hình </w:t>
       </w:r>
-      <w:r>
-        <w:fldChar w:fldCharType="begin"/>
-      </w:r>
-      <w:r>
-        <w:instrText xml:space="preserve"> SEQ Hình \* ARABIC </w:instrText>
-      </w:r>
-      <w:r>
-        <w:fldChar w:fldCharType="separate"/>
-      </w:r>
-      <w:r>
-        <w:rPr>
-          <w:noProof/>
-        </w:rPr>
-        <w:t>21</w:t>
-      </w:r>
-      <w:r>
-        <w:rPr>
-          <w:noProof/>
-        </w:rPr>
-        <w:fldChar w:fldCharType="end"/>
-      </w:r>
+      <w:fldSimple w:instr=" SEQ Hình \* ARABIC ">
+        <w:r>
+          <w:rPr>
+            <w:noProof/>
+          </w:rPr>
+          <w:t>21</w:t>
+        </w:r>
+      </w:fldSimple>
       <w:r>
         <w:t xml:space="preserve">. </w:t>
       </w:r>
@@ -6011,27 +5774,14 @@
       <w:r>
         <w:t xml:space="preserve">Hình </w:t>
       </w:r>
-      <w:r>
-        <w:fldChar w:fldCharType="begin"/>
-      </w:r>
-      <w:r>
-        <w:instrText xml:space="preserve"> SEQ Hình \* ARABIC </w:instrText>
-      </w:r>
-      <w:r>
-        <w:fldChar w:fldCharType="separate"/>
-      </w:r>
-      <w:r>
-        <w:rPr>
-          <w:noProof/>
-        </w:rPr>
-        <w:t>22</w:t>
-      </w:r>
-      <w:r>
-        <w:rPr>
-          <w:noProof/>
-        </w:rPr>
-        <w:fldChar w:fldCharType="end"/>
-      </w:r>
+      <w:fldSimple w:instr=" SEQ Hình \* ARABIC ">
+        <w:r>
+          <w:rPr>
+            <w:noProof/>
+          </w:rPr>
+          <w:t>22</w:t>
+        </w:r>
+      </w:fldSimple>
       <w:r>
         <w:t xml:space="preserve">. </w:t>
       </w:r>
@@ -6045,7 +5795,13 @@
         <w:ind w:left="720"/>
       </w:pPr>
       <w:r>
-        <w:t xml:space="preserve">Có điều ví dụ này chưa được thú vị cho lắm, vì các đề mục todo hiện đang giống nhau hoàn toàn. Chúng ta có thể truyền dữ liệu từ scope (phạm vi) cha vào các component con bằng cách sử dụng một </w:t>
+        <w:t>Có điều ví dụ này chưa được thú vị cho lắm, vì các đề mục todo hiện đang giố</w:t>
+      </w:r>
+      <w:r>
+        <w:t>ng nhau hoàn toàn. C</w:t>
+      </w:r>
+      <w:r>
+        <w:t xml:space="preserve">ó thể truyền dữ liệu từ scope (phạm vi) cha vào các component con bằng cách sử dụng một </w:t>
       </w:r>
       <w:r>
         <w:rPr>
@@ -6113,30 +5869,14 @@
       <w:r>
         <w:t xml:space="preserve">Hình </w:t>
       </w:r>
-      <w:r>
-        <w:fldChar w:fldCharType="begin"/>
-      </w:r>
-      <w:r>
-        <w:instrText xml:space="preserve"> SEQ Hì</w:instrText>
-      </w:r>
-      <w:r>
-        <w:instrText xml:space="preserve">nh \* ARABIC </w:instrText>
-      </w:r>
-      <w:r>
-        <w:fldChar w:fldCharType="separate"/>
-      </w:r>
-      <w:r>
-        <w:rPr>
-          <w:noProof/>
-        </w:rPr>
-        <w:t>23</w:t>
-      </w:r>
-      <w:r>
-        <w:rPr>
-          <w:noProof/>
-        </w:rPr>
-        <w:fldChar w:fldCharType="end"/>
-      </w:r>
+      <w:fldSimple w:instr=" SEQ Hình \* ARABIC ">
+        <w:r>
+          <w:rPr>
+            <w:noProof/>
+          </w:rPr>
+          <w:t>23</w:t>
+        </w:r>
+      </w:fldSimple>
       <w:r>
         <w:t xml:space="preserve">. </w:t>
       </w:r>
@@ -6150,7 +5890,13 @@
         <w:ind w:left="720"/>
       </w:pPr>
       <w:r>
-        <w:t xml:space="preserve">Bây giờ chúng ta có thể truyền </w:t>
+        <w:t>Bây giờ</w:t>
+      </w:r>
+      <w:r>
+        <w:t xml:space="preserve"> </w:t>
+      </w:r>
+      <w:r>
+        <w:t xml:space="preserve">có thể truyền </w:t>
       </w:r>
       <w:r>
         <w:rPr>
@@ -6235,27 +5981,14 @@
       <w:r>
         <w:t xml:space="preserve">Hình </w:t>
       </w:r>
-      <w:r>
-        <w:fldChar w:fldCharType="begin"/>
-      </w:r>
-      <w:r>
-        <w:instrText xml:space="preserve"> SEQ Hình \* ARABIC </w:instrText>
-      </w:r>
-      <w:r>
-        <w:fldChar w:fldCharType="separate"/>
-      </w:r>
-      <w:r>
-        <w:rPr>
-          <w:noProof/>
-        </w:rPr>
-        <w:t>24</w:t>
-      </w:r>
-      <w:r>
-        <w:rPr>
-          <w:noProof/>
-        </w:rPr>
-        <w:fldChar w:fldCharType="end"/>
-      </w:r>
+      <w:fldSimple w:instr=" SEQ Hình \* ARABIC ">
+        <w:r>
+          <w:rPr>
+            <w:noProof/>
+          </w:rPr>
+          <w:t>24</w:t>
+        </w:r>
+      </w:fldSimple>
       <w:r>
         <w:t xml:space="preserve">. </w:t>
       </w:r>
@@ -6329,27 +6062,14 @@
       <w:r>
         <w:t xml:space="preserve">Hình </w:t>
       </w:r>
-      <w:r>
-        <w:fldChar w:fldCharType="begin"/>
-      </w:r>
-      <w:r>
-        <w:instrText xml:space="preserve"> SEQ Hình \* ARABIC </w:instrText>
-      </w:r>
-      <w:r>
-        <w:fldChar w:fldCharType="separate"/>
-      </w:r>
-      <w:r>
-        <w:rPr>
-          <w:noProof/>
-        </w:rPr>
-        <w:t>25</w:t>
-      </w:r>
-      <w:r>
-        <w:rPr>
-          <w:noProof/>
-        </w:rPr>
-        <w:fldChar w:fldCharType="end"/>
-      </w:r>
+      <w:fldSimple w:instr=" SEQ Hình \* ARABIC ">
+        <w:r>
+          <w:rPr>
+            <w:noProof/>
+          </w:rPr>
+          <w:t>25</w:t>
+        </w:r>
+      </w:fldSimple>
       <w:r>
         <w:t xml:space="preserve">. </w:t>
       </w:r>
@@ -6422,27 +6142,14 @@
       <w:r>
         <w:t xml:space="preserve">Hình </w:t>
       </w:r>
-      <w:r>
-        <w:fldChar w:fldCharType="begin"/>
-      </w:r>
-      <w:r>
-        <w:instrText xml:space="preserve"> SEQ Hình \* ARABIC </w:instrText>
-      </w:r>
-      <w:r>
-        <w:fldChar w:fldCharType="separate"/>
-      </w:r>
-      <w:r>
-        <w:rPr>
-          <w:noProof/>
-        </w:rPr>
-        <w:t>26</w:t>
-      </w:r>
-      <w:r>
-        <w:rPr>
-          <w:noProof/>
-        </w:rPr>
-        <w:fldChar w:fldCharType="end"/>
-      </w:r>
+      <w:fldSimple w:instr=" SEQ Hình \* ARABIC ">
+        <w:r>
+          <w:rPr>
+            <w:noProof/>
+          </w:rPr>
+          <w:t>26</w:t>
+        </w:r>
+      </w:fldSimple>
       <w:r>
         <w:t xml:space="preserve">. </w:t>
       </w:r>
@@ -8975,7 +8682,7 @@
 </file>
 
 <file path=customXml/itemProps1.xml><?xml version="1.0" encoding="utf-8"?>
-<ds:datastoreItem xmlns:ds="http://schemas.openxmlformats.org/officeDocument/2006/customXml" ds:itemID="{700FC041-96B7-47F3-9D7F-80CA104942C9}">
+<ds:datastoreItem xmlns:ds="http://schemas.openxmlformats.org/officeDocument/2006/customXml" ds:itemID="{5C031BF5-1D52-4534-8F4D-6C9C1F18FCE9}">
   <ds:schemaRefs>
     <ds:schemaRef ds:uri="http://schemas.openxmlformats.org/officeDocument/2006/bibliography"/>
   </ds:schemaRefs>

</xml_diff>